<commit_message>
AllergyIntolerance changes based on recommendations from Patient Care
</commit_message>
<xml_diff>
--- a/documents/ballotCommentsSept2013/ModelingAllergies.docx
+++ b/documents/ballotCommentsSept2013/ModelingAllergies.docx
@@ -145,16 +145,8 @@
                       <w:rPr>
                         <w:color w:val="76923C" w:themeColor="accent3" w:themeShade="BF"/>
                       </w:rPr>
-                      <w:t xml:space="preserve">HL7 </w:t>
+                      <w:t>HL7 vMR</w:t>
                     </w:r>
-                    <w:proofErr w:type="spellStart"/>
-                    <w:r>
-                      <w:rPr>
-                        <w:color w:val="76923C" w:themeColor="accent3" w:themeShade="BF"/>
-                      </w:rPr>
-                      <w:t>vMR</w:t>
-                    </w:r>
-                    <w:proofErr w:type="spellEnd"/>
                   </w:p>
                 </w:sdtContent>
               </w:sdt>
@@ -319,21 +311,7 @@
                       <w:rPr>
                         <w:color w:val="7F7F7F" w:themeColor="background1" w:themeShade="7F"/>
                       </w:rPr>
-                      <w:t xml:space="preserve">Modeling Allergies and Intolerances in the </w:t>
-                    </w:r>
-                    <w:proofErr w:type="spellStart"/>
-                    <w:r>
-                      <w:rPr>
-                        <w:color w:val="7F7F7F" w:themeColor="background1" w:themeShade="7F"/>
-                      </w:rPr>
-                      <w:t>vMR</w:t>
-                    </w:r>
-                    <w:proofErr w:type="spellEnd"/>
-                    <w:r>
-                      <w:rPr>
-                        <w:color w:val="7F7F7F" w:themeColor="background1" w:themeShade="7F"/>
-                      </w:rPr>
-                      <w:t>. Harmonization with the Patient Care Allergy model.</w:t>
+                      <w:t>Modeling Allergies and Intolerances in the vMR. Harmonization with the Patient Care Allergy model.</w:t>
                     </w:r>
                   </w:p>
                 </w:tc>
@@ -360,34 +338,40 @@
     </w:p>
     <w:p>
       <w:r>
-        <w:t xml:space="preserve">This document proposes an approach to model allergies and intolerances based on current </w:t>
+        <w:t>This document proposes an approach to model allergies and intolerances based on current vMR structure and principles.</w:t>
+      </w:r>
+    </w:p>
+    <w:p>
+      <w:pPr>
+        <w:pStyle w:val="Heading1"/>
+      </w:pPr>
+      <w:r>
+        <w:t>Design Considerations</w:t>
+      </w:r>
+    </w:p>
+    <w:p>
+      <w:r>
+        <w:t>During the September 2013 Working Group a number of comments have been received indicating the need for a concrete allergy &amp; intolerance class separate from the current Problem class. Given the similarity between problems and allergies/intolerances in terms of attribute content, we have decided to model this concept within the Problem inheritance hierarchy</w:t>
+      </w:r>
+      <w:r>
+        <w:t xml:space="preserve"> rather than as a wholly separate Clinical Statement hierarchy</w:t>
+      </w:r>
+      <w:r>
+        <w:t xml:space="preserve">. </w:t>
+      </w:r>
+      <w:r>
+        <w:t xml:space="preserve">This allows for better </w:t>
       </w:r>
       <w:proofErr w:type="spellStart"/>
       <w:r>
-        <w:t>vMR</w:t>
+        <w:t>inferencing</w:t>
       </w:r>
       <w:proofErr w:type="spellEnd"/>
       <w:r>
-        <w:t xml:space="preserve"> structure and principles.</w:t>
-      </w:r>
-    </w:p>
-    <w:p>
-      <w:pPr>
-        <w:pStyle w:val="Heading1"/>
-      </w:pPr>
-      <w:r>
-        <w:t>Introduction</w:t>
-      </w:r>
-    </w:p>
-    <w:p>
-      <w:r>
-        <w:t>During the September 2013 Working Group a number of comments have been received indicating the need for a concrete allergy &amp; intolerance class separate from the current Problem class. Given the similarity between problems and allergies/intolerances in terms of attribute content, we have decided to model this concept within the Problem inheritance hierarchy</w:t>
-      </w:r>
-      <w:r>
-        <w:t xml:space="preserve"> rather than as a wholly separate Clinical Statement hierarchy</w:t>
-      </w:r>
-      <w:r>
-        <w:t xml:space="preserve">. However, to ensure that Problem and </w:t>
+        <w:t xml:space="preserve"> given that both concepts are related. O</w:t>
+      </w:r>
+      <w:r>
+        <w:t xml:space="preserve">ne camp considers </w:t>
       </w:r>
       <w:proofErr w:type="spellStart"/>
       <w:r>
@@ -395,6 +379,66 @@
       </w:r>
       <w:proofErr w:type="spellEnd"/>
       <w:r>
+        <w:t xml:space="preserve"> as a </w:t>
+      </w:r>
+      <w:r>
+        <w:rPr>
+          <w:i/>
+        </w:rPr>
+        <w:t>subset</w:t>
+      </w:r>
+      <w:r>
+        <w:rPr>
+          <w:i/>
+        </w:rPr>
+        <w:t xml:space="preserve"> </w:t>
+      </w:r>
+      <w:r>
+        <w:t xml:space="preserve">of Problem. In this case, </w:t>
+      </w:r>
+      <w:proofErr w:type="spellStart"/>
+      <w:r>
+        <w:t>AllergyOrIntolerance</w:t>
+      </w:r>
+      <w:proofErr w:type="spellEnd"/>
+      <w:r>
+        <w:t xml:space="preserve"> could be modeled as a specialization of the Problem class. </w:t>
+      </w:r>
+      <w:r>
+        <w:rPr>
+          <w:i/>
+        </w:rPr>
+        <w:t>However</w:t>
+      </w:r>
+      <w:r>
+        <w:t xml:space="preserve">, </w:t>
+      </w:r>
+      <w:r>
+        <w:t xml:space="preserve">another camp preferred to view Problem and </w:t>
+      </w:r>
+      <w:proofErr w:type="spellStart"/>
+      <w:r>
+        <w:t>AllergyOrIntolerance</w:t>
+      </w:r>
+      <w:proofErr w:type="spellEnd"/>
+      <w:r>
+        <w:t xml:space="preserve"> as a partition of the set of </w:t>
+      </w:r>
+      <w:r>
+        <w:t xml:space="preserve">possible </w:t>
+      </w:r>
+      <w:r>
+        <w:t xml:space="preserve">patient conditions. The latter viewpoint was adopted and thus </w:t>
+      </w:r>
+      <w:r>
+        <w:t xml:space="preserve">Problem and </w:t>
+      </w:r>
+      <w:proofErr w:type="spellStart"/>
+      <w:r>
+        <w:t>AllergyOrIntolerance</w:t>
+      </w:r>
+      <w:proofErr w:type="spellEnd"/>
+      <w:r>
         <w:t xml:space="preserve"> are siblings rather than </w:t>
       </w:r>
       <w:proofErr w:type="spellStart"/>
@@ -403,80 +447,66 @@
       </w:r>
       <w:proofErr w:type="spellEnd"/>
       <w:r>
-        <w:t xml:space="preserve"> being a subclass of Problem </w:t>
-      </w:r>
-      <w:r>
-        <w:t>due to</w:t>
-      </w:r>
+        <w:t xml:space="preserve"> being a subclass of Problem</w:t>
+      </w:r>
+      <w:r>
+        <w:t xml:space="preserve">. The chosen structure was chosen primarily for </w:t>
+      </w:r>
+      <w:proofErr w:type="spellStart"/>
+      <w:r>
+        <w:t>inferencing</w:t>
+      </w:r>
+      <w:proofErr w:type="spellEnd"/>
       <w:r>
         <w:t xml:space="preserve"> </w:t>
       </w:r>
+      <w:r>
+        <w:t>concerns</w:t>
+      </w:r>
+      <w:r>
+        <w:t xml:space="preserve"> and</w:t>
+      </w:r>
+      <w:r>
+        <w:t xml:space="preserve"> a new layer of </w:t>
+      </w:r>
       <w:proofErr w:type="spellStart"/>
       <w:r>
-        <w:t>inferencing</w:t>
+        <w:t>Abstract</w:t>
+      </w:r>
+      <w:r>
+        <w:t>Condition</w:t>
       </w:r>
       <w:proofErr w:type="spellEnd"/>
       <w:r>
+        <w:t>/</w:t>
+      </w:r>
+      <w:proofErr w:type="spellStart"/>
+      <w:r>
+        <w:t>DeniedAbstract</w:t>
+      </w:r>
+      <w:r>
+        <w:t>Condition</w:t>
+      </w:r>
+      <w:proofErr w:type="spellEnd"/>
+      <w:r>
+        <w:t xml:space="preserve"> has been introduced</w:t>
+      </w:r>
+      <w:r>
+        <w:t xml:space="preserve"> as a result</w:t>
+      </w:r>
+      <w:r>
+        <w:t>.</w:t>
+      </w:r>
+      <w:r>
         <w:t xml:space="preserve"> </w:t>
       </w:r>
-      <w:r>
-        <w:t>concerns</w:t>
-      </w:r>
-      <w:r>
-        <w:t xml:space="preserve">, a new layer of </w:t>
-      </w:r>
-      <w:proofErr w:type="spellStart"/>
-      <w:r>
-        <w:t>AbstractProblem</w:t>
-      </w:r>
-      <w:proofErr w:type="spellEnd"/>
-      <w:r>
-        <w:t>/</w:t>
-      </w:r>
-      <w:proofErr w:type="spellStart"/>
-      <w:r>
-        <w:t>DeniedAbstractProblem</w:t>
-      </w:r>
-      <w:proofErr w:type="spellEnd"/>
-      <w:r>
-        <w:t xml:space="preserve"> has been introduced.</w:t>
-      </w:r>
-      <w:r>
-        <w:t xml:space="preserve"> This can be viewed essentially as a compromise between both approaches.</w:t>
-      </w:r>
-    </w:p>
-    <w:p>
-      <w:r>
-        <w:t xml:space="preserve">Note that several terminology concerns were raised. In particular, if denied semantics are part of a term, can such a term be used as the </w:t>
-      </w:r>
-      <w:proofErr w:type="spellStart"/>
-      <w:r>
-        <w:t>problemCode</w:t>
-      </w:r>
-      <w:proofErr w:type="spellEnd"/>
-      <w:r>
-        <w:t xml:space="preserve"> for a </w:t>
-      </w:r>
-      <w:proofErr w:type="spellStart"/>
-      <w:r>
-        <w:t>DeniedXYZ</w:t>
-      </w:r>
-      <w:proofErr w:type="spellEnd"/>
-      <w:r>
-        <w:t>? Guidance will need to be provided on this front, once it becomes clear which approach should be taken.</w:t>
-      </w:r>
-    </w:p>
-    <w:p>
-      <w:r>
-        <w:t xml:space="preserve">Also note that the </w:t>
-      </w:r>
-      <w:proofErr w:type="spellStart"/>
-      <w:r>
-        <w:t>vMR</w:t>
-      </w:r>
-      <w:proofErr w:type="spellEnd"/>
-      <w:r>
-        <w:t xml:space="preserve"> uses concrete </w:t>
+    </w:p>
+    <w:p>
+      <w:r>
+        <w:t>N</w:t>
+      </w:r>
+      <w:r>
+        <w:t xml:space="preserve">ote that the vMR uses concrete </w:t>
       </w:r>
       <w:proofErr w:type="spellStart"/>
       <w:r>
@@ -501,11 +531,9 @@
           <w:numId w:val="1"/>
         </w:numPr>
       </w:pPr>
-      <w:proofErr w:type="gramStart"/>
-      <w:r>
-        <w:t>providing</w:t>
-      </w:r>
-      <w:proofErr w:type="gramEnd"/>
+      <w:r>
+        <w:t>Providing</w:t>
+      </w:r>
       <w:r>
         <w:t xml:space="preserve"> clearer semantics than the negative indicator. One problem with the negative indicator is that it can toggle a class’ semantics purely on its value.</w:t>
       </w:r>
@@ -532,6 +560,381 @@
           <w:ilvl w:val="0"/>
           <w:numId w:val="1"/>
         </w:numPr>
+      </w:pPr>
+      <w:r>
+        <w:t>P</w:t>
+      </w:r>
+      <w:r>
+        <w:t>otentially more easily processed by rules engines.</w:t>
+      </w:r>
+    </w:p>
+    <w:p>
+      <w:pPr>
+        <w:rPr>
+          <w:rFonts w:asciiTheme="majorHAnsi" w:eastAsiaTheme="majorEastAsia" w:hAnsiTheme="majorHAnsi" w:cstheme="majorBidi"/>
+          <w:b/>
+          <w:bCs/>
+          <w:color w:val="365F91" w:themeColor="accent1" w:themeShade="BF"/>
+          <w:sz w:val="28"/>
+          <w:szCs w:val="28"/>
+        </w:rPr>
+      </w:pPr>
+      <w:r>
+        <w:rPr>
+          <w:rFonts w:asciiTheme="majorHAnsi" w:eastAsiaTheme="majorEastAsia" w:hAnsiTheme="majorHAnsi" w:cstheme="majorBidi"/>
+          <w:b/>
+          <w:bCs/>
+          <w:color w:val="365F91" w:themeColor="accent1" w:themeShade="BF"/>
+          <w:sz w:val="28"/>
+          <w:szCs w:val="28"/>
+        </w:rPr>
+        <w:t>A Note about Terminology</w:t>
+      </w:r>
+    </w:p>
+    <w:p>
+      <w:r>
+        <w:t>When coding allergies or intolerances, a post-coordinated approach is favored.</w:t>
+      </w:r>
+      <w:r>
+        <w:t xml:space="preserve"> For instance, if one wishes to model an allergy to peanuts, one would choose the following approach:</w:t>
+      </w:r>
+    </w:p>
+    <w:p>
+      <w:pPr>
+        <w:spacing w:after="0" w:line="240" w:lineRule="auto"/>
+        <w:rPr>
+          <w:rFonts w:ascii="Courier New" w:hAnsi="Courier New" w:cs="Courier New"/>
+        </w:rPr>
+      </w:pPr>
+      <w:proofErr w:type="spellStart"/>
+      <w:proofErr w:type="gramStart"/>
+      <w:r>
+        <w:rPr>
+          <w:rFonts w:ascii="Courier New" w:hAnsi="Courier New" w:cs="Courier New"/>
+        </w:rPr>
+        <w:t>conditionCode</w:t>
+      </w:r>
+      <w:proofErr w:type="spellEnd"/>
+      <w:proofErr w:type="gramEnd"/>
+      <w:r>
+        <w:rPr>
+          <w:rFonts w:ascii="Courier New" w:hAnsi="Courier New" w:cs="Courier New"/>
+        </w:rPr>
+        <w:t xml:space="preserve"> = ‘Allergy’</w:t>
+      </w:r>
+    </w:p>
+    <w:p>
+      <w:pPr>
+        <w:spacing w:after="120" w:line="240" w:lineRule="auto"/>
+        <w:rPr>
+          <w:rFonts w:ascii="Courier New" w:hAnsi="Courier New" w:cs="Courier New"/>
+        </w:rPr>
+      </w:pPr>
+      <w:proofErr w:type="gramStart"/>
+      <w:r>
+        <w:rPr>
+          <w:rFonts w:ascii="Courier New" w:hAnsi="Courier New" w:cs="Courier New"/>
+        </w:rPr>
+        <w:t>agent</w:t>
+      </w:r>
+      <w:proofErr w:type="gramEnd"/>
+      <w:r>
+        <w:rPr>
+          <w:rFonts w:ascii="Courier New" w:hAnsi="Courier New" w:cs="Courier New"/>
+        </w:rPr>
+        <w:t xml:space="preserve"> = ‘Peanuts’</w:t>
+      </w:r>
+    </w:p>
+    <w:p>
+      <w:r>
+        <w:t>Rather than the following approach:</w:t>
+      </w:r>
+    </w:p>
+    <w:p>
+      <w:pPr>
+        <w:spacing w:after="0" w:line="240" w:lineRule="auto"/>
+        <w:rPr>
+          <w:rFonts w:ascii="Courier New" w:hAnsi="Courier New" w:cs="Courier New"/>
+        </w:rPr>
+      </w:pPr>
+      <w:proofErr w:type="spellStart"/>
+      <w:proofErr w:type="gramStart"/>
+      <w:r>
+        <w:rPr>
+          <w:rFonts w:ascii="Courier New" w:hAnsi="Courier New" w:cs="Courier New"/>
+        </w:rPr>
+        <w:t>conditionCode</w:t>
+      </w:r>
+      <w:proofErr w:type="spellEnd"/>
+      <w:proofErr w:type="gramEnd"/>
+      <w:r>
+        <w:rPr>
+          <w:rFonts w:ascii="Courier New" w:hAnsi="Courier New" w:cs="Courier New"/>
+        </w:rPr>
+        <w:t xml:space="preserve"> = ‘Allergy to peanuts’</w:t>
+      </w:r>
+    </w:p>
+    <w:p>
+      <w:pPr>
+        <w:spacing w:after="100" w:afterAutospacing="1" w:line="240" w:lineRule="auto"/>
+        <w:rPr>
+          <w:rFonts w:ascii="Courier New" w:hAnsi="Courier New" w:cs="Courier New"/>
+        </w:rPr>
+      </w:pPr>
+      <w:proofErr w:type="gramStart"/>
+      <w:r>
+        <w:rPr>
+          <w:rFonts w:ascii="Courier New" w:hAnsi="Courier New" w:cs="Courier New"/>
+        </w:rPr>
+        <w:t>agent</w:t>
+      </w:r>
+      <w:proofErr w:type="gramEnd"/>
+      <w:r>
+        <w:rPr>
+          <w:rFonts w:ascii="Courier New" w:hAnsi="Courier New" w:cs="Courier New"/>
+        </w:rPr>
+        <w:t xml:space="preserve"> = NULL or ‘Peanuts’ </w:t>
+      </w:r>
+      <w:r>
+        <w:rPr>
+          <w:rFonts w:ascii="Courier New" w:hAnsi="Courier New" w:cs="Courier New"/>
+        </w:rPr>
+        <w:t>(or erroneously ‘Walnuts’)</w:t>
+      </w:r>
+    </w:p>
+    <w:p>
+      <w:r>
+        <w:t>A challenge does arise when coding statements such as ‘</w:t>
+      </w:r>
+      <w:r>
+        <w:rPr>
+          <w:i/>
+        </w:rPr>
+        <w:t>No known allergies’</w:t>
+      </w:r>
+      <w:r>
+        <w:t>, ‘</w:t>
+      </w:r>
+      <w:r>
+        <w:rPr>
+          <w:i/>
+        </w:rPr>
+        <w:t>No known drug allergies’</w:t>
+      </w:r>
+      <w:r>
+        <w:t>, or ‘</w:t>
+      </w:r>
+      <w:r>
+        <w:rPr>
+          <w:i/>
+        </w:rPr>
+        <w:t>No allergy to peanuts’</w:t>
+      </w:r>
+      <w:r>
+        <w:t>.</w:t>
+      </w:r>
+    </w:p>
+    <w:p>
+      <w:r>
+        <w:t>‘</w:t>
+      </w:r>
+      <w:r>
+        <w:rPr>
+          <w:i/>
+        </w:rPr>
+        <w:t>No allergy to peanuts’</w:t>
+      </w:r>
+      <w:r>
+        <w:t xml:space="preserve"> is modeled as follows:</w:t>
+      </w:r>
+    </w:p>
+    <w:p>
+      <w:pPr>
+        <w:spacing w:after="0" w:line="240" w:lineRule="auto"/>
+        <w:rPr>
+          <w:rFonts w:ascii="Courier New" w:hAnsi="Courier New" w:cs="Courier New"/>
+        </w:rPr>
+      </w:pPr>
+      <w:r>
+        <w:rPr>
+          <w:rFonts w:ascii="Courier New" w:hAnsi="Courier New" w:cs="Courier New"/>
+        </w:rPr>
+        <w:lastRenderedPageBreak/>
+        <w:t xml:space="preserve">Class: </w:t>
+      </w:r>
+      <w:proofErr w:type="spellStart"/>
+      <w:r>
+        <w:rPr>
+          <w:rFonts w:ascii="Courier New" w:hAnsi="Courier New" w:cs="Courier New"/>
+        </w:rPr>
+        <w:t>DeniedAllergyOrIntolerance</w:t>
+      </w:r>
+      <w:proofErr w:type="spellEnd"/>
+    </w:p>
+    <w:p>
+      <w:pPr>
+        <w:spacing w:after="0" w:line="240" w:lineRule="auto"/>
+        <w:rPr>
+          <w:rFonts w:ascii="Courier New" w:hAnsi="Courier New" w:cs="Courier New"/>
+        </w:rPr>
+      </w:pPr>
+      <w:proofErr w:type="spellStart"/>
+      <w:proofErr w:type="gramStart"/>
+      <w:r>
+        <w:rPr>
+          <w:rFonts w:ascii="Courier New" w:hAnsi="Courier New" w:cs="Courier New"/>
+        </w:rPr>
+        <w:t>conditionCode</w:t>
+      </w:r>
+      <w:proofErr w:type="spellEnd"/>
+      <w:proofErr w:type="gramEnd"/>
+      <w:r>
+        <w:rPr>
+          <w:rFonts w:ascii="Courier New" w:hAnsi="Courier New" w:cs="Courier New"/>
+        </w:rPr>
+        <w:t>: ‘Allergy’</w:t>
+      </w:r>
+    </w:p>
+    <w:p>
+      <w:pPr>
+        <w:spacing w:after="100" w:afterAutospacing="1" w:line="240" w:lineRule="auto"/>
+        <w:rPr>
+          <w:rFonts w:ascii="Courier New" w:hAnsi="Courier New" w:cs="Courier New"/>
+        </w:rPr>
+      </w:pPr>
+      <w:proofErr w:type="gramStart"/>
+      <w:r>
+        <w:rPr>
+          <w:rFonts w:ascii="Courier New" w:hAnsi="Courier New" w:cs="Courier New"/>
+        </w:rPr>
+        <w:t>agent</w:t>
+      </w:r>
+      <w:proofErr w:type="gramEnd"/>
+      <w:r>
+        <w:rPr>
+          <w:rFonts w:ascii="Courier New" w:hAnsi="Courier New" w:cs="Courier New"/>
+        </w:rPr>
+        <w:t>: ‘Peanuts’</w:t>
+      </w:r>
+    </w:p>
+    <w:p>
+      <w:r>
+        <w:t xml:space="preserve">It should </w:t>
+      </w:r>
+      <w:r>
+        <w:rPr>
+          <w:i/>
+        </w:rPr>
+        <w:t>not</w:t>
+      </w:r>
+      <w:r>
+        <w:t xml:space="preserve"> be modeled as </w:t>
+      </w:r>
+      <w:r>
+        <w:t>a problem as illustrated below</w:t>
+      </w:r>
+      <w:r>
+        <w:t>:</w:t>
+      </w:r>
+    </w:p>
+    <w:p>
+      <w:pPr>
+        <w:spacing w:after="0" w:line="240" w:lineRule="auto"/>
+        <w:rPr>
+          <w:rFonts w:ascii="Courier New" w:hAnsi="Courier New" w:cs="Courier New"/>
+        </w:rPr>
+      </w:pPr>
+      <w:r>
+        <w:rPr>
+          <w:rFonts w:ascii="Courier New" w:hAnsi="Courier New" w:cs="Courier New"/>
+        </w:rPr>
+        <w:t>Class: Problem</w:t>
+      </w:r>
+    </w:p>
+    <w:p>
+      <w:pPr>
+        <w:spacing w:after="0" w:line="240" w:lineRule="auto"/>
+        <w:rPr>
+          <w:rFonts w:ascii="Courier New" w:hAnsi="Courier New" w:cs="Courier New"/>
+        </w:rPr>
+      </w:pPr>
+      <w:proofErr w:type="spellStart"/>
+      <w:proofErr w:type="gramStart"/>
+      <w:r>
+        <w:rPr>
+          <w:rFonts w:ascii="Courier New" w:hAnsi="Courier New" w:cs="Courier New"/>
+        </w:rPr>
+        <w:t>conditionCode</w:t>
+      </w:r>
+      <w:proofErr w:type="spellEnd"/>
+      <w:proofErr w:type="gramEnd"/>
+      <w:r>
+        <w:rPr>
+          <w:rFonts w:ascii="Courier New" w:hAnsi="Courier New" w:cs="Courier New"/>
+        </w:rPr>
+        <w:t>: ‘Allergy to peanuts’</w:t>
+      </w:r>
+    </w:p>
+    <w:p>
+      <w:pPr>
+        <w:spacing w:after="0" w:line="240" w:lineRule="auto"/>
+        <w:rPr>
+          <w:rFonts w:ascii="Courier New" w:hAnsi="Courier New" w:cs="Courier New"/>
+        </w:rPr>
+      </w:pPr>
+      <w:proofErr w:type="gramStart"/>
+      <w:r>
+        <w:rPr>
+          <w:rFonts w:ascii="Courier New" w:hAnsi="Courier New" w:cs="Courier New"/>
+        </w:rPr>
+        <w:t>agent</w:t>
+      </w:r>
+      <w:proofErr w:type="gramEnd"/>
+      <w:r>
+        <w:rPr>
+          <w:rFonts w:ascii="Courier New" w:hAnsi="Courier New" w:cs="Courier New"/>
+        </w:rPr>
+        <w:t>: NULL or ‘Peanuts’</w:t>
+      </w:r>
+    </w:p>
+    <w:p>
+      <w:pPr>
+        <w:spacing w:after="0" w:line="240" w:lineRule="auto"/>
+        <w:rPr>
+          <w:rFonts w:cs="Courier New"/>
+        </w:rPr>
+      </w:pPr>
+    </w:p>
+    <w:p>
+      <w:pPr>
+        <w:spacing w:after="0" w:line="240" w:lineRule="auto"/>
+        <w:rPr>
+          <w:rFonts w:cs="Courier New"/>
+        </w:rPr>
+      </w:pPr>
+    </w:p>
+    <w:p>
+      <w:pPr>
+        <w:spacing w:after="0" w:line="240" w:lineRule="auto"/>
+        <w:rPr>
+          <w:rFonts w:cs="Courier New"/>
+        </w:rPr>
+      </w:pPr>
+    </w:p>
+    <w:p>
+      <w:pPr>
+        <w:spacing w:after="0" w:line="240" w:lineRule="auto"/>
+        <w:rPr>
+          <w:rFonts w:cs="Courier New"/>
+        </w:rPr>
+      </w:pPr>
+    </w:p>
+    <w:p>
+      <w:pPr>
+        <w:spacing w:after="0" w:line="240" w:lineRule="auto"/>
+        <w:rPr>
+          <w:rFonts w:cs="Courier New"/>
+        </w:rPr>
         <w:sectPr>
           <w:pgSz w:w="12240" w:h="15840"/>
           <w:pgMar w:top="1440" w:right="1440" w:bottom="1440" w:left="1440" w:header="720" w:footer="720" w:gutter="0"/>
@@ -540,12 +943,6 @@
           <w:docGrid w:linePitch="360"/>
         </w:sectPr>
       </w:pPr>
-      <w:r>
-        <w:t>P</w:t>
-      </w:r>
-      <w:r>
-        <w:t>otentially more easily processed by rules engines.</w:t>
-      </w:r>
     </w:p>
     <w:p>
       <w:pPr>
@@ -554,6 +951,11 @@
       <w:r>
         <w:lastRenderedPageBreak/>
         <w:t>Allergy Model from Patient Care</w:t>
+      </w:r>
+    </w:p>
+    <w:p>
+      <w:r>
+        <w:t>The vMR has been updated to better harmonize with the Patient Care Allergy Model below:</w:t>
       </w:r>
     </w:p>
     <w:p>
@@ -572,7 +974,7 @@
         </w:rPr>
         <w:drawing>
           <wp:inline distT="0" distB="0" distL="0" distR="0" wp14:anchorId="4082F2A4" wp14:editId="03E3A0FA">
-            <wp:extent cx="8651939" cy="5067300"/>
+            <wp:extent cx="8337550" cy="4883167"/>
             <wp:effectExtent l="0" t="0" r="0" b="0"/>
             <wp:docPr id="2" name="Picture 2"/>
             <wp:cNvGraphicFramePr>
@@ -594,7 +996,7 @@
                   <pic:spPr>
                     <a:xfrm>
                       <a:off x="0" y="0"/>
-                      <a:ext cx="8658192" cy="5070962"/>
+                      <a:ext cx="8347180" cy="4888807"/>
                     </a:xfrm>
                     <a:prstGeom prst="rect">
                       <a:avLst/>
@@ -609,19 +1011,329 @@
     </w:p>
     <w:p>
       <w:pPr>
+        <w:pStyle w:val="ListParagraph"/>
+        <w:numPr>
+          <w:ilvl w:val="0"/>
+          <w:numId w:val="2"/>
+        </w:numPr>
+      </w:pPr>
+      <w:r>
+        <w:lastRenderedPageBreak/>
+        <w:t xml:space="preserve">Patient is represented in the vMR as </w:t>
+      </w:r>
+      <w:proofErr w:type="spellStart"/>
+      <w:r>
+        <w:t>VMR.patient</w:t>
+      </w:r>
+      <w:proofErr w:type="spellEnd"/>
+      <w:r>
+        <w:t xml:space="preserve"> (</w:t>
+      </w:r>
+      <w:proofErr w:type="spellStart"/>
+      <w:r>
+        <w:t>EvaluatedPerson</w:t>
+      </w:r>
+      <w:proofErr w:type="spellEnd"/>
+      <w:r>
+        <w:t xml:space="preserve"> type)</w:t>
+      </w:r>
+      <w:r>
+        <w:t>.</w:t>
+      </w:r>
+    </w:p>
+    <w:p>
+      <w:pPr>
+        <w:pStyle w:val="ListParagraph"/>
+        <w:numPr>
+          <w:ilvl w:val="1"/>
+          <w:numId w:val="2"/>
+        </w:numPr>
+      </w:pPr>
+      <w:r>
+        <w:t>A patient has a list of clinical statement which include statements about Allergies or Intolerances.</w:t>
+      </w:r>
+    </w:p>
+    <w:p>
+      <w:pPr>
+        <w:pStyle w:val="ListParagraph"/>
+        <w:numPr>
+          <w:ilvl w:val="0"/>
+          <w:numId w:val="2"/>
+        </w:numPr>
+      </w:pPr>
+      <w:r>
+        <w:t xml:space="preserve">The Health Condition concept is equivalent to the </w:t>
+      </w:r>
+      <w:proofErr w:type="spellStart"/>
+      <w:r>
+        <w:t>AbstractCondition</w:t>
+      </w:r>
+      <w:proofErr w:type="spellEnd"/>
+      <w:r>
+        <w:t xml:space="preserve"> in the </w:t>
+      </w:r>
+      <w:proofErr w:type="spellStart"/>
+      <w:r>
+        <w:t>vMR</w:t>
+      </w:r>
+      <w:r>
+        <w:t>’s</w:t>
+      </w:r>
+      <w:proofErr w:type="spellEnd"/>
+      <w:r>
+        <w:t xml:space="preserve"> </w:t>
+      </w:r>
+      <w:proofErr w:type="spellStart"/>
+      <w:r>
+        <w:t>AllergyOrIntolerance</w:t>
+      </w:r>
+      <w:proofErr w:type="spellEnd"/>
+      <w:r>
+        <w:t xml:space="preserve"> hierarchy.</w:t>
+      </w:r>
+    </w:p>
+    <w:p>
+      <w:pPr>
+        <w:pStyle w:val="ListParagraph"/>
+        <w:numPr>
+          <w:ilvl w:val="0"/>
+          <w:numId w:val="2"/>
+        </w:numPr>
+      </w:pPr>
+      <w:r>
+        <w:t xml:space="preserve">Clinical Practitioner can be related to the Practitioner class </w:t>
+      </w:r>
+      <w:r>
+        <w:t xml:space="preserve">(newly introduced in the vMR as a first class concept) </w:t>
+      </w:r>
+      <w:r>
+        <w:t>via a related entity relationship.</w:t>
+      </w:r>
+    </w:p>
+    <w:p>
+      <w:pPr>
+        <w:pStyle w:val="ListParagraph"/>
+        <w:numPr>
+          <w:ilvl w:val="0"/>
+          <w:numId w:val="2"/>
+        </w:numPr>
+      </w:pPr>
+      <w:r>
+        <w:t xml:space="preserve">Adverse Sensitivity to Substance is equivalent to the vMR concept of </w:t>
+      </w:r>
+      <w:proofErr w:type="spellStart"/>
+      <w:r>
+        <w:t>AllergyOrIntolerance</w:t>
+      </w:r>
+      <w:proofErr w:type="spellEnd"/>
+    </w:p>
+    <w:p>
+      <w:pPr>
+        <w:pStyle w:val="ListParagraph"/>
+        <w:numPr>
+          <w:ilvl w:val="1"/>
+          <w:numId w:val="2"/>
+        </w:numPr>
+      </w:pPr>
+      <w:r>
+        <w:t xml:space="preserve">Criticality maps one-to-one with </w:t>
+      </w:r>
+      <w:proofErr w:type="spellStart"/>
+      <w:r>
+        <w:t>AbstractCondition.criticality</w:t>
+      </w:r>
+      <w:proofErr w:type="spellEnd"/>
+    </w:p>
+    <w:p>
+      <w:pPr>
+        <w:pStyle w:val="ListParagraph"/>
+        <w:numPr>
+          <w:ilvl w:val="1"/>
+          <w:numId w:val="2"/>
+        </w:numPr>
+      </w:pPr>
+      <w:proofErr w:type="spellStart"/>
+      <w:r>
+        <w:t>sensitivityType</w:t>
+      </w:r>
+      <w:proofErr w:type="spellEnd"/>
+      <w:r>
+        <w:t xml:space="preserve"> maps one-to-one with </w:t>
+      </w:r>
+      <w:proofErr w:type="spellStart"/>
+      <w:r>
+        <w:t>ConditionBase.conditionCode</w:t>
+      </w:r>
+      <w:proofErr w:type="spellEnd"/>
+      <w:r>
+        <w:t xml:space="preserve"> (e.g., ‘allergy’, ‘intolerance’)</w:t>
+      </w:r>
+    </w:p>
+    <w:p>
+      <w:pPr>
+        <w:pStyle w:val="ListParagraph"/>
+        <w:numPr>
+          <w:ilvl w:val="0"/>
+          <w:numId w:val="2"/>
+        </w:numPr>
+      </w:pPr>
+      <w:r>
+        <w:t xml:space="preserve">The Substance concept is modeled in the vMR as </w:t>
+      </w:r>
+      <w:proofErr w:type="spellStart"/>
+      <w:r>
+        <w:t>AllergyOrIntolerance.agent</w:t>
+      </w:r>
+      <w:proofErr w:type="spellEnd"/>
+      <w:r>
+        <w:t xml:space="preserve"> (CD).</w:t>
+      </w:r>
+      <w:r>
+        <w:t xml:space="preserve"> The agent could be a medication (penicillin), a food item (peanuts), or </w:t>
+      </w:r>
+      <w:r>
+        <w:t>some other type of</w:t>
+      </w:r>
+      <w:r>
+        <w:t xml:space="preserve"> substance (latex).</w:t>
+      </w:r>
+    </w:p>
+    <w:p>
+      <w:pPr>
+        <w:pStyle w:val="ListParagraph"/>
+        <w:numPr>
+          <w:ilvl w:val="0"/>
+          <w:numId w:val="2"/>
+        </w:numPr>
+      </w:pPr>
+      <w:r>
+        <w:t xml:space="preserve">The relationship to Adverse Reaction is modeled in the vMR as a related clinical statement to the concept </w:t>
+      </w:r>
+      <w:proofErr w:type="spellStart"/>
+      <w:r>
+        <w:t>AdverseReaction</w:t>
+      </w:r>
+      <w:proofErr w:type="spellEnd"/>
+      <w:r>
+        <w:t>.</w:t>
+      </w:r>
+    </w:p>
+    <w:p>
+      <w:pPr>
+        <w:pStyle w:val="ListParagraph"/>
+        <w:numPr>
+          <w:ilvl w:val="0"/>
+          <w:numId w:val="2"/>
+        </w:numPr>
+      </w:pPr>
+      <w:r>
+        <w:t xml:space="preserve">The </w:t>
+      </w:r>
+      <w:r>
+        <w:t>M</w:t>
+      </w:r>
+      <w:bookmarkStart w:id="0" w:name="_GoBack"/>
+      <w:bookmarkEnd w:id="0"/>
+      <w:r>
+        <w:t>anifestation concept is modeled in the vMR as a related clinical statement to</w:t>
+      </w:r>
+      <w:r>
+        <w:t xml:space="preserve"> the</w:t>
+      </w:r>
+      <w:r>
+        <w:t xml:space="preserve"> </w:t>
+      </w:r>
+      <w:proofErr w:type="spellStart"/>
+      <w:r>
+        <w:t>Observation</w:t>
+      </w:r>
+      <w:r>
+        <w:t>Result</w:t>
+      </w:r>
+      <w:proofErr w:type="spellEnd"/>
+      <w:r>
+        <w:t xml:space="preserve"> class</w:t>
+      </w:r>
+      <w:r>
+        <w:t>.</w:t>
+      </w:r>
+    </w:p>
+    <w:p>
+      <w:pPr>
+        <w:pStyle w:val="ListParagraph"/>
+        <w:numPr>
+          <w:ilvl w:val="0"/>
+          <w:numId w:val="2"/>
+        </w:numPr>
+      </w:pPr>
+      <w:r>
+        <w:t xml:space="preserve">Sensitivity Test can also be modeled using a related clinical statement to a </w:t>
+      </w:r>
+      <w:proofErr w:type="spellStart"/>
+      <w:r>
+        <w:t>ProcedureProposal</w:t>
+      </w:r>
+      <w:proofErr w:type="spellEnd"/>
+      <w:r>
+        <w:t xml:space="preserve">/Order/Event </w:t>
+      </w:r>
+      <w:r>
+        <w:t xml:space="preserve">(or specialization thereof) </w:t>
+      </w:r>
+      <w:r>
+        <w:t>depending on the Order lifecycle stage.</w:t>
+      </w:r>
+    </w:p>
+    <w:p>
+      <w:pPr>
+        <w:rPr>
+          <w:rFonts w:asciiTheme="majorHAnsi" w:eastAsiaTheme="majorEastAsia" w:hAnsiTheme="majorHAnsi" w:cstheme="majorBidi"/>
+          <w:b/>
+          <w:bCs/>
+          <w:color w:val="365F91" w:themeColor="accent1" w:themeShade="BF"/>
+          <w:sz w:val="28"/>
+          <w:szCs w:val="28"/>
+        </w:rPr>
+      </w:pPr>
+      <w:r>
+        <w:br w:type="page"/>
+      </w:r>
+    </w:p>
+    <w:p>
+      <w:pPr>
         <w:pStyle w:val="Heading1"/>
       </w:pPr>
       <w:r>
         <w:lastRenderedPageBreak/>
         <w:t xml:space="preserve">Proposed </w:t>
       </w:r>
+      <w:r>
+        <w:t xml:space="preserve">vMR </w:t>
+      </w:r>
       <w:proofErr w:type="spellStart"/>
       <w:r>
-        <w:t>vMR</w:t>
+        <w:t>Allergy</w:t>
+      </w:r>
+      <w:r>
+        <w:t>Or</w:t>
+      </w:r>
+      <w:r>
+        <w:t>Intolerance</w:t>
       </w:r>
       <w:proofErr w:type="spellEnd"/>
       <w:r>
-        <w:t xml:space="preserve"> Allergy/Intolerance/Problem </w:t>
+        <w:t>/Problem</w:t>
+      </w:r>
+      <w:r>
+        <w:t>/</w:t>
+      </w:r>
+      <w:proofErr w:type="spellStart"/>
+      <w:r>
+        <w:t>AdverseEvent</w:t>
+      </w:r>
+      <w:proofErr w:type="spellEnd"/>
+      <w:r>
+        <w:t xml:space="preserve"> </w:t>
       </w:r>
       <w:r>
         <w:t>Model</w:t>
@@ -636,22 +1348,15 @@
     </w:p>
     <w:p>
       <w:pPr>
-        <w:sectPr>
-          <w:pgSz w:w="12240" w:h="15840"/>
-          <w:pgMar w:top="1440" w:right="1440" w:bottom="1440" w:left="1440" w:header="720" w:footer="720" w:gutter="0"/>
-          <w:cols w:space="720"/>
-          <w:titlePg/>
-          <w:docGrid w:linePitch="360"/>
-        </w:sectPr>
-      </w:pPr>
-      <w:bookmarkStart w:id="0" w:name="_GoBack"/>
+        <w:keepNext/>
+      </w:pPr>
       <w:r>
         <w:rPr>
           <w:noProof/>
         </w:rPr>
         <w:drawing>
-          <wp:inline distT="0" distB="0" distL="0" distR="0" wp14:anchorId="6EE8D432" wp14:editId="3A8EE129">
-            <wp:extent cx="5910764" cy="5981700"/>
+          <wp:inline distT="0" distB="0" distL="0" distR="0" wp14:anchorId="33357026" wp14:editId="241C2099">
+            <wp:extent cx="6382008" cy="4279900"/>
             <wp:effectExtent l="0" t="0" r="0" b="0"/>
             <wp:docPr id="1" name="Picture 1"/>
             <wp:cNvGraphicFramePr>
@@ -673,7 +1378,7 @@
                   <pic:spPr>
                     <a:xfrm>
                       <a:off x="0" y="0"/>
-                      <a:ext cx="5930258" cy="6001428"/>
+                      <a:ext cx="6389287" cy="4284782"/>
                     </a:xfrm>
                     <a:prstGeom prst="rect">
                       <a:avLst/>
@@ -685,10 +1390,98 @@
           </wp:inline>
         </w:drawing>
       </w:r>
-      <w:bookmarkEnd w:id="0"/>
+    </w:p>
+    <w:p>
+      <w:pPr>
+        <w:pStyle w:val="Caption"/>
+        <w:sectPr>
+          <w:pgSz w:w="12240" w:h="15840"/>
+          <w:pgMar w:top="1440" w:right="1440" w:bottom="1440" w:left="1440" w:header="720" w:footer="720" w:gutter="0"/>
+          <w:cols w:space="720"/>
+          <w:titlePg/>
+          <w:docGrid w:linePitch="360"/>
+        </w:sectPr>
+      </w:pPr>
+      <w:r>
+        <w:t xml:space="preserve">Figure </w:t>
+      </w:r>
+      <w:fldSimple w:instr=" SEQ Figure \* ARABIC ">
+        <w:r>
+          <w:rPr>
+            <w:noProof/>
+          </w:rPr>
+          <w:t>1</w:t>
+        </w:r>
+      </w:fldSimple>
+      <w:r>
+        <w:t>: Allergy or Intolerance Hierarchy</w:t>
+      </w:r>
     </w:p>
     <w:p/>
-    <w:p/>
+    <w:p>
+      <w:pPr>
+        <w:keepNext/>
+      </w:pPr>
+      <w:r>
+        <w:rPr>
+          <w:noProof/>
+        </w:rPr>
+        <w:drawing>
+          <wp:inline distT="0" distB="0" distL="0" distR="0" wp14:anchorId="5C8971F9" wp14:editId="27986F71">
+            <wp:extent cx="5943600" cy="4866005"/>
+            <wp:effectExtent l="0" t="0" r="0" b="0"/>
+            <wp:docPr id="5" name="Picture 5"/>
+            <wp:cNvGraphicFramePr>
+              <a:graphicFrameLocks xmlns:a="http://schemas.openxmlformats.org/drawingml/2006/main" noChangeAspect="1"/>
+            </wp:cNvGraphicFramePr>
+            <a:graphic xmlns:a="http://schemas.openxmlformats.org/drawingml/2006/main">
+              <a:graphicData uri="http://schemas.openxmlformats.org/drawingml/2006/picture">
+                <pic:pic xmlns:pic="http://schemas.openxmlformats.org/drawingml/2006/picture">
+                  <pic:nvPicPr>
+                    <pic:cNvPr id="1" name=""/>
+                    <pic:cNvPicPr/>
+                  </pic:nvPicPr>
+                  <pic:blipFill>
+                    <a:blip r:embed="rId8"/>
+                    <a:stretch>
+                      <a:fillRect/>
+                    </a:stretch>
+                  </pic:blipFill>
+                  <pic:spPr>
+                    <a:xfrm>
+                      <a:off x="0" y="0"/>
+                      <a:ext cx="5943600" cy="4866005"/>
+                    </a:xfrm>
+                    <a:prstGeom prst="rect">
+                      <a:avLst/>
+                    </a:prstGeom>
+                  </pic:spPr>
+                </pic:pic>
+              </a:graphicData>
+            </a:graphic>
+          </wp:inline>
+        </w:drawing>
+      </w:r>
+    </w:p>
+    <w:p>
+      <w:pPr>
+        <w:pStyle w:val="Caption"/>
+      </w:pPr>
+      <w:r>
+        <w:t xml:space="preserve">Figure </w:t>
+      </w:r>
+      <w:fldSimple w:instr=" SEQ Figure \* ARABIC ">
+        <w:r>
+          <w:rPr>
+            <w:noProof/>
+          </w:rPr>
+          <w:t>2</w:t>
+        </w:r>
+      </w:fldSimple>
+      <w:r>
+        <w:t>: Adverse Reaction Hierarchy</w:t>
+      </w:r>
+    </w:p>
     <w:sectPr>
       <w:pgSz w:w="12240" w:h="15840"/>
       <w:pgMar w:top="1440" w:right="1440" w:bottom="1440" w:left="1440" w:header="720" w:footer="720" w:gutter="0"/>
@@ -788,8 +1581,124 @@
       </w:pPr>
     </w:lvl>
   </w:abstractNum>
+  <w:abstractNum w:abstractNumId="1">
+    <w:nsid w:val="4C312AD2"/>
+    <w:multiLevelType w:val="hybridMultilevel"/>
+    <w:tmpl w:val="FECC7552"/>
+    <w:lvl w:ilvl="0" w:tplc="04090001">
+      <w:start w:val="1"/>
+      <w:numFmt w:val="bullet"/>
+      <w:lvlText w:val=""/>
+      <w:lvlJc w:val="left"/>
+      <w:pPr>
+        <w:ind w:left="720" w:hanging="360"/>
+      </w:pPr>
+      <w:rPr>
+        <w:rFonts w:ascii="Symbol" w:hAnsi="Symbol" w:hint="default"/>
+      </w:rPr>
+    </w:lvl>
+    <w:lvl w:ilvl="1" w:tplc="04090003">
+      <w:start w:val="1"/>
+      <w:numFmt w:val="bullet"/>
+      <w:lvlText w:val="o"/>
+      <w:lvlJc w:val="left"/>
+      <w:pPr>
+        <w:ind w:left="1440" w:hanging="360"/>
+      </w:pPr>
+      <w:rPr>
+        <w:rFonts w:ascii="Courier New" w:hAnsi="Courier New" w:cs="Courier New" w:hint="default"/>
+      </w:rPr>
+    </w:lvl>
+    <w:lvl w:ilvl="2" w:tplc="04090005" w:tentative="1">
+      <w:start w:val="1"/>
+      <w:numFmt w:val="bullet"/>
+      <w:lvlText w:val=""/>
+      <w:lvlJc w:val="left"/>
+      <w:pPr>
+        <w:ind w:left="2160" w:hanging="360"/>
+      </w:pPr>
+      <w:rPr>
+        <w:rFonts w:ascii="Wingdings" w:hAnsi="Wingdings" w:hint="default"/>
+      </w:rPr>
+    </w:lvl>
+    <w:lvl w:ilvl="3" w:tplc="04090001" w:tentative="1">
+      <w:start w:val="1"/>
+      <w:numFmt w:val="bullet"/>
+      <w:lvlText w:val=""/>
+      <w:lvlJc w:val="left"/>
+      <w:pPr>
+        <w:ind w:left="2880" w:hanging="360"/>
+      </w:pPr>
+      <w:rPr>
+        <w:rFonts w:ascii="Symbol" w:hAnsi="Symbol" w:hint="default"/>
+      </w:rPr>
+    </w:lvl>
+    <w:lvl w:ilvl="4" w:tplc="04090003" w:tentative="1">
+      <w:start w:val="1"/>
+      <w:numFmt w:val="bullet"/>
+      <w:lvlText w:val="o"/>
+      <w:lvlJc w:val="left"/>
+      <w:pPr>
+        <w:ind w:left="3600" w:hanging="360"/>
+      </w:pPr>
+      <w:rPr>
+        <w:rFonts w:ascii="Courier New" w:hAnsi="Courier New" w:cs="Courier New" w:hint="default"/>
+      </w:rPr>
+    </w:lvl>
+    <w:lvl w:ilvl="5" w:tplc="04090005" w:tentative="1">
+      <w:start w:val="1"/>
+      <w:numFmt w:val="bullet"/>
+      <w:lvlText w:val=""/>
+      <w:lvlJc w:val="left"/>
+      <w:pPr>
+        <w:ind w:left="4320" w:hanging="360"/>
+      </w:pPr>
+      <w:rPr>
+        <w:rFonts w:ascii="Wingdings" w:hAnsi="Wingdings" w:hint="default"/>
+      </w:rPr>
+    </w:lvl>
+    <w:lvl w:ilvl="6" w:tplc="04090001" w:tentative="1">
+      <w:start w:val="1"/>
+      <w:numFmt w:val="bullet"/>
+      <w:lvlText w:val=""/>
+      <w:lvlJc w:val="left"/>
+      <w:pPr>
+        <w:ind w:left="5040" w:hanging="360"/>
+      </w:pPr>
+      <w:rPr>
+        <w:rFonts w:ascii="Symbol" w:hAnsi="Symbol" w:hint="default"/>
+      </w:rPr>
+    </w:lvl>
+    <w:lvl w:ilvl="7" w:tplc="04090003" w:tentative="1">
+      <w:start w:val="1"/>
+      <w:numFmt w:val="bullet"/>
+      <w:lvlText w:val="o"/>
+      <w:lvlJc w:val="left"/>
+      <w:pPr>
+        <w:ind w:left="5760" w:hanging="360"/>
+      </w:pPr>
+      <w:rPr>
+        <w:rFonts w:ascii="Courier New" w:hAnsi="Courier New" w:cs="Courier New" w:hint="default"/>
+      </w:rPr>
+    </w:lvl>
+    <w:lvl w:ilvl="8" w:tplc="04090005" w:tentative="1">
+      <w:start w:val="1"/>
+      <w:numFmt w:val="bullet"/>
+      <w:lvlText w:val=""/>
+      <w:lvlJc w:val="left"/>
+      <w:pPr>
+        <w:ind w:left="6480" w:hanging="360"/>
+      </w:pPr>
+      <w:rPr>
+        <w:rFonts w:ascii="Wingdings" w:hAnsi="Wingdings" w:hint="default"/>
+      </w:rPr>
+    </w:lvl>
+  </w:abstractNum>
   <w:num w:numId="1">
     <w:abstractNumId w:val="0"/>
+  </w:num>
+  <w:num w:numId="2">
+    <w:abstractNumId w:val="1"/>
   </w:num>
 </w:numbering>
 </file>
@@ -1318,6 +2227,25 @@
       <w:contextualSpacing/>
     </w:pPr>
   </w:style>
+  <w:style w:type="paragraph" w:styleId="Caption">
+    <w:name w:val="caption"/>
+    <w:basedOn w:val="Normal"/>
+    <w:next w:val="Normal"/>
+    <w:uiPriority w:val="35"/>
+    <w:unhideWhenUsed/>
+    <w:qFormat/>
+    <w:rsid w:val="00DF2808"/>
+    <w:pPr>
+      <w:spacing w:line="240" w:lineRule="auto"/>
+    </w:pPr>
+    <w:rPr>
+      <w:i/>
+      <w:iCs/>
+      <w:color w:val="1F497D" w:themeColor="text2"/>
+      <w:sz w:val="18"/>
+      <w:szCs w:val="18"/>
+    </w:rPr>
+  </w:style>
 </w:styles>
 </file>
 
@@ -1455,6 +2383,34 @@
 
 <file path=word/glossary/fontTable.xml><?xml version="1.0" encoding="utf-8"?>
 <w:fonts xmlns:mc="http://schemas.openxmlformats.org/markup-compatibility/2006" xmlns:r="http://schemas.openxmlformats.org/officeDocument/2006/relationships" xmlns:w="http://schemas.openxmlformats.org/wordprocessingml/2006/main" xmlns:w14="http://schemas.microsoft.com/office/word/2010/wordml" xmlns:w15="http://schemas.microsoft.com/office/word/2012/wordml" mc:Ignorable="w14 w15">
+  <w:font w:name="Symbol">
+    <w:panose1 w:val="05050102010706020507"/>
+    <w:charset w:val="02"/>
+    <w:family w:val="roman"/>
+    <w:pitch w:val="variable"/>
+    <w:sig w:usb0="00000000" w:usb1="10000000" w:usb2="00000000" w:usb3="00000000" w:csb0="80000000" w:csb1="00000000"/>
+  </w:font>
+  <w:font w:name="Times New Roman">
+    <w:panose1 w:val="02020603050405020304"/>
+    <w:charset w:val="00"/>
+    <w:family w:val="roman"/>
+    <w:pitch w:val="variable"/>
+    <w:sig w:usb0="E0002AFF" w:usb1="C0007841" w:usb2="00000009" w:usb3="00000000" w:csb0="000001FF" w:csb1="00000000"/>
+  </w:font>
+  <w:font w:name="Courier New">
+    <w:panose1 w:val="02070309020205020404"/>
+    <w:charset w:val="00"/>
+    <w:family w:val="modern"/>
+    <w:pitch w:val="fixed"/>
+    <w:sig w:usb0="E0002AFF" w:usb1="C0007843" w:usb2="00000009" w:usb3="00000000" w:csb0="000001FF" w:csb1="00000000"/>
+  </w:font>
+  <w:font w:name="Wingdings">
+    <w:panose1 w:val="05000000000000000000"/>
+    <w:charset w:val="02"/>
+    <w:family w:val="auto"/>
+    <w:pitch w:val="variable"/>
+    <w:sig w:usb0="00000000" w:usb1="10000000" w:usb2="00000000" w:usb3="00000000" w:csb0="80000000" w:csb1="00000000"/>
+  </w:font>
   <w:font w:name="Calibri">
     <w:panose1 w:val="020F0502020204030204"/>
     <w:charset w:val="00"/>
@@ -1469,13 +2425,6 @@
     <w:family w:val="modern"/>
     <w:pitch w:val="fixed"/>
     <w:sig w:usb0="E00002FF" w:usb1="6AC7FDFB" w:usb2="00000012" w:usb3="00000000" w:csb0="0002009F" w:csb1="00000000"/>
-  </w:font>
-  <w:font w:name="Times New Roman">
-    <w:panose1 w:val="02020603050405020304"/>
-    <w:charset w:val="00"/>
-    <w:family w:val="roman"/>
-    <w:pitch w:val="variable"/>
-    <w:sig w:usb0="E0002AFF" w:usb1="C0007841" w:usb2="00000009" w:usb3="00000000" w:csb0="000001FF" w:csb1="00000000"/>
   </w:font>
   <w:font w:name="Cambria">
     <w:panose1 w:val="02040503050406030204"/>
@@ -1524,6 +2473,7 @@
     <w:rsid w:val="0026453E"/>
     <w:rsid w:val="003D6E04"/>
     <w:rsid w:val="00601703"/>
+    <w:rsid w:val="008641A5"/>
   </w:rsids>
   <m:mathPr>
     <m:mathFont m:val="Cambria Math"/>

</xml_diff>